<commit_message>
Submission of Task 2
</commit_message>
<xml_diff>
--- a/DRAFT Task 2 - Research Specification Oleh Melnychuk L00194760.docx
+++ b/DRAFT Task 2 - Research Specification Oleh Melnychuk L00194760.docx
@@ -105,8 +105,9 @@
           <w:rFonts w:ascii="Arial" w:hAnsi="Arial" w:cs="Arial"/>
           <w:b/>
           <w:bCs/>
-        </w:rPr>
-        <w:t>Friday, 14 November 2025</w:t>
+          <w:noProof/>
+        </w:rPr>
+        <w:t>Saturday, 15 November 2025</w:t>
       </w:r>
       <w:r>
         <w:rPr>
@@ -821,6 +822,12 @@
           <w:rFonts w:ascii="Arial" w:hAnsi="Arial" w:cs="Arial"/>
         </w:rPr>
         <w:t xml:space="preserve"> games</w:t>
+      </w:r>
+      <w:r>
+        <w:rPr>
+          <w:rFonts w:ascii="Arial" w:hAnsi="Arial" w:cs="Arial"/>
+        </w:rPr>
+        <w:t xml:space="preserve"> because</w:t>
       </w:r>
       <w:r>
         <w:rPr>
@@ -1577,6 +1584,7 @@
           <w:rFonts w:ascii="Arial" w:hAnsi="Arial" w:cs="Arial"/>
           <w:b/>
           <w:bCs/>
+          <w:u w:val="single"/>
         </w:rPr>
       </w:pPr>
       <w:r>
@@ -1584,13 +1592,24 @@
           <w:rFonts w:ascii="Arial" w:hAnsi="Arial" w:cs="Arial"/>
           <w:b/>
           <w:bCs/>
+          <w:u w:val="single"/>
         </w:rPr>
         <w:lastRenderedPageBreak/>
         <w:t>References</w:t>
       </w:r>
+      <w:r>
+        <w:rPr>
+          <w:rFonts w:ascii="Arial" w:hAnsi="Arial" w:cs="Arial"/>
+          <w:b/>
+          <w:bCs/>
+          <w:u w:val="single"/>
+        </w:rPr>
+        <w:t xml:space="preserve"> and Bibliography</w:t>
+      </w:r>
     </w:p>
     <w:p>
       <w:pPr>
+        <w:pStyle w:val="Bibliography"/>
         <w:rPr>
           <w:rFonts w:ascii="Arial" w:hAnsi="Arial" w:cs="Arial"/>
         </w:rPr>
@@ -1605,7 +1624,7 @@
         <w:rPr>
           <w:rFonts w:ascii="Arial" w:hAnsi="Arial" w:cs="Arial"/>
         </w:rPr>
-        <w:instrText xml:space="preserve"> ADDIN ZOTERO_ITEM CSL_CITATION {"citationID":"IurANv6R","properties":{"formattedCitation":"(\\uc0\\u8220{}Entertainment,\\uc0\\u8221{} 2025)","plainCitation":"(“Entertainment,” 2025)","noteIndex":0},"citationItems":[{"id":14,"uris":["http://zotero.org/users/18403491/items/RZVZMUEH"],"itemData":{"id":14,"type":"entry-encyclopedia","abstract":"Entertainment is a form of activity that holds the attention and interest of an audience or gives pleasure and delight. It can be an idea or a task, but it is more commonly one of the activities or events developed over thousands of years specifically to engage an audience.\nAlthough people's attention is captured by different things due to individual preferences, most forms of entertainment are recognisable and familiar. Storytelling, music, drama, dance, and various kinds of performance exist in all cultures, were supported in royal courts, and developed into sophisticated forms over time, eventually becoming available to the general public. Modern times have accelerated this process through an entertainment industry that records and sells entertainment products. Entertainment can be adapted to suit any scale, ranging from an individual choosing private entertainment from an enormous array of pre-recorded products, to a banquet for two, to parties of any size with music and dance, to performances for thousands, and even global audiences.\nThe experience of being entertained is strongly associated with amusement, so one common understanding is fun and laughter, although many entertainments serve serious purposes. This can occur in various forms of ceremony, celebration, religious festival, or satire. Therefore, what appears as entertainment may also be a means of achieving insight or intellectual growth.\nA key aspect of entertainment is the audience, which transforms a private recreation or leisure activity into entertainment. The audience may have a passive role, as in people watching a play, opera, television show, or film; or an active role, as in games, where participant and audience roles can interchange. Entertainment can be public or private, involving formal, scripted performances such as theatre or concerts, or unscripted and spontaneous, as with children's games. Most forms of entertainment have persisted for centuries, evolving due to cultural, technological, and fashion changes, as seen with stage magic. Films and video games, though using newer media, continue to tell stories, present drama, and play music. Festivals devoted to music, film, or dance entertain audiences over consecutive days.\nSome entertainment, such as public executions, is now illegal in most countries. Activities like fencing or archery, once used in hunting or war, have become spectator sports. Similarly, other activities, such as cooking, have evolved into performances among professionals, staged as global competitions, and broadcast for entertainment. What is entertaining for one group or individual may be considered work or cruelty by another.\nFamiliar forms of entertainment can cross over into different media and have demonstrated seemingly unlimited potential for creative remix, ensuring the continuity and longevity of many themes, images, and structures.","container-title":"Wikipedia","language":"en","license":"Creative Commons Attribution-ShareAlike License","note":"Page Version ID: 1319397313","source":"Wikipedia","title":"Entertainment","URL":"https://en.wikipedia.org/w/index.php?title=Entertainment&amp;oldid=1319397313","accessed":{"date-parts":[["2025",11,6]]},"issued":{"date-parts":[["2025",10,29]]}}}],"schema":"https://github.com/citation-style-language/schema/raw/master/csl-citation.json"} </w:instrText>
+        <w:instrText xml:space="preserve"> ADDIN ZOTERO_BIBL {"uncited":[],"omitted":[],"custom":[]} CSL_BIBLIOGRAPHY </w:instrText>
       </w:r>
       <w:r>
         <w:rPr>
@@ -1616,82 +1635,501 @@
       <w:r>
         <w:rPr>
           <w:rFonts w:ascii="Arial" w:hAnsi="Arial" w:cs="Arial"/>
+        </w:rPr>
+        <w:t xml:space="preserve">Bordas, A. </w:t>
+      </w:r>
+      <w:r>
+        <w:rPr>
+          <w:rFonts w:ascii="Arial" w:hAnsi="Arial" w:cs="Arial"/>
+          <w:i/>
+          <w:iCs/>
+        </w:rPr>
+        <w:t>et al.</w:t>
+      </w:r>
+      <w:r>
+        <w:rPr>
+          <w:rFonts w:ascii="Arial" w:hAnsi="Arial" w:cs="Arial"/>
+        </w:rPr>
+        <w:t xml:space="preserve"> (2024) “What is generative in generative artificial intelligence? A design-based perspective,” </w:t>
+      </w:r>
+      <w:r>
+        <w:rPr>
+          <w:rFonts w:ascii="Arial" w:hAnsi="Arial" w:cs="Arial"/>
+          <w:i/>
+          <w:iCs/>
+        </w:rPr>
+        <w:t>Research in Engineering Design</w:t>
+      </w:r>
+      <w:r>
+        <w:rPr>
+          <w:rFonts w:ascii="Arial" w:hAnsi="Arial" w:cs="Arial"/>
+        </w:rPr>
+        <w:t>, 35(4), pp. 427–443. Available at: https://doi.org/10.1007/s00163-024-00441-x.</w:t>
+      </w:r>
+    </w:p>
+    <w:p>
+      <w:pPr>
+        <w:pStyle w:val="Bibliography"/>
+        <w:rPr>
+          <w:rFonts w:ascii="Arial" w:hAnsi="Arial" w:cs="Arial"/>
+        </w:rPr>
+      </w:pPr>
+      <w:r>
+        <w:rPr>
+          <w:rFonts w:ascii="Arial" w:hAnsi="Arial" w:cs="Arial"/>
+        </w:rPr>
+        <w:t xml:space="preserve">“Entertainment” (2025) </w:t>
+      </w:r>
+      <w:r>
+        <w:rPr>
+          <w:rFonts w:ascii="Arial" w:hAnsi="Arial" w:cs="Arial"/>
+          <w:i/>
+          <w:iCs/>
+        </w:rPr>
+        <w:t>Wikipedia</w:t>
+      </w:r>
+      <w:r>
+        <w:rPr>
+          <w:rFonts w:ascii="Arial" w:hAnsi="Arial" w:cs="Arial"/>
+        </w:rPr>
+        <w:t>. Available at: https://en.wikipedia.org/w/index.php?title=Entertainment&amp;oldid=1319397313 (Accessed: November 6, 2025).</w:t>
+      </w:r>
+    </w:p>
+    <w:p>
+      <w:pPr>
+        <w:pStyle w:val="Bibliography"/>
+        <w:rPr>
+          <w:rFonts w:ascii="Arial" w:hAnsi="Arial" w:cs="Arial"/>
+        </w:rPr>
+      </w:pPr>
+      <w:r>
+        <w:rPr>
+          <w:rFonts w:ascii="Arial" w:hAnsi="Arial" w:cs="Arial"/>
+        </w:rPr>
+        <w:t xml:space="preserve">Fullerton, T., Swain, C. and Hoffman, S. (2004) </w:t>
+      </w:r>
+      <w:r>
+        <w:rPr>
+          <w:rFonts w:ascii="Arial" w:hAnsi="Arial" w:cs="Arial"/>
+          <w:i/>
+          <w:iCs/>
+        </w:rPr>
+        <w:t>Game Design Workshop: Designing, Prototyping, &amp; Playtesting Games</w:t>
+      </w:r>
+      <w:r>
+        <w:rPr>
+          <w:rFonts w:ascii="Arial" w:hAnsi="Arial" w:cs="Arial"/>
+        </w:rPr>
+        <w:t>. CRC Press.</w:t>
+      </w:r>
+    </w:p>
+    <w:p>
+      <w:pPr>
+        <w:pStyle w:val="Bibliography"/>
+        <w:rPr>
+          <w:rFonts w:ascii="Arial" w:hAnsi="Arial" w:cs="Arial"/>
+        </w:rPr>
+      </w:pPr>
+      <w:r>
+        <w:rPr>
+          <w:rFonts w:ascii="Arial" w:hAnsi="Arial" w:cs="Arial"/>
+        </w:rPr>
+        <w:t xml:space="preserve">“Game” (2025) </w:t>
+      </w:r>
+      <w:r>
+        <w:rPr>
+          <w:rFonts w:ascii="Arial" w:hAnsi="Arial" w:cs="Arial"/>
+          <w:i/>
+          <w:iCs/>
+        </w:rPr>
+        <w:t>Wikipedia</w:t>
+      </w:r>
+      <w:r>
+        <w:rPr>
+          <w:rFonts w:ascii="Arial" w:hAnsi="Arial" w:cs="Arial"/>
+        </w:rPr>
+        <w:t>. Available at: https://en.wikipedia.org/w/index.php?title=Game&amp;oldid=1320742539 (Accessed: November 6, 2025).</w:t>
+      </w:r>
+    </w:p>
+    <w:p>
+      <w:pPr>
+        <w:pStyle w:val="Bibliography"/>
+        <w:rPr>
+          <w:rFonts w:ascii="Arial" w:hAnsi="Arial" w:cs="Arial"/>
+        </w:rPr>
+      </w:pPr>
+      <w:r>
+        <w:rPr>
+          <w:rFonts w:ascii="Arial" w:hAnsi="Arial" w:cs="Arial"/>
+        </w:rPr>
+        <w:t xml:space="preserve">Koster, R. (2014) </w:t>
+      </w:r>
+      <w:r>
+        <w:rPr>
+          <w:rFonts w:ascii="Arial" w:hAnsi="Arial" w:cs="Arial"/>
+          <w:i/>
+          <w:iCs/>
+        </w:rPr>
+        <w:t>A theory of fun for game design</w:t>
+      </w:r>
+      <w:r>
+        <w:rPr>
+          <w:rFonts w:ascii="Arial" w:hAnsi="Arial" w:cs="Arial"/>
+        </w:rPr>
+        <w:t>. 2nd edition. Sebastopol, CA: O’Reilly.</w:t>
+      </w:r>
+    </w:p>
+    <w:p>
+      <w:pPr>
+        <w:pStyle w:val="Bibliography"/>
+        <w:rPr>
+          <w:rFonts w:ascii="Arial" w:hAnsi="Arial" w:cs="Arial"/>
+        </w:rPr>
+      </w:pPr>
+      <w:r>
+        <w:rPr>
+          <w:rFonts w:ascii="Arial" w:hAnsi="Arial" w:cs="Arial"/>
+        </w:rPr>
+        <w:t xml:space="preserve">Miller, G.A. (1956) “The magical number seven, plus or minus two: Some limits on our capacity for processing information,” </w:t>
+      </w:r>
+      <w:r>
+        <w:rPr>
+          <w:rFonts w:ascii="Arial" w:hAnsi="Arial" w:cs="Arial"/>
+          <w:i/>
+          <w:iCs/>
+        </w:rPr>
+        <w:t>Psychological Review</w:t>
+      </w:r>
+      <w:r>
+        <w:rPr>
+          <w:rFonts w:ascii="Arial" w:hAnsi="Arial" w:cs="Arial"/>
+        </w:rPr>
+        <w:t>, 63(2), pp. 81–97. Available at: https://doi.org/10.1037/h0043158.</w:t>
+      </w:r>
+    </w:p>
+    <w:p>
+      <w:pPr>
+        <w:pStyle w:val="Bibliography"/>
+        <w:rPr>
+          <w:rFonts w:ascii="Arial" w:hAnsi="Arial" w:cs="Arial"/>
+        </w:rPr>
+      </w:pPr>
+      <w:r>
+        <w:rPr>
+          <w:rFonts w:ascii="Arial" w:hAnsi="Arial" w:cs="Arial"/>
+        </w:rPr>
+        <w:t xml:space="preserve">Mirza-Babaei, P., Moosajee, N. and </w:t>
+      </w:r>
+      <w:proofErr w:type="spellStart"/>
+      <w:r>
+        <w:rPr>
+          <w:rFonts w:ascii="Arial" w:hAnsi="Arial" w:cs="Arial"/>
+        </w:rPr>
+        <w:t>Drenikow</w:t>
+      </w:r>
+      <w:proofErr w:type="spellEnd"/>
+      <w:r>
+        <w:rPr>
+          <w:rFonts w:ascii="Arial" w:hAnsi="Arial" w:cs="Arial"/>
+        </w:rPr>
+        <w:t xml:space="preserve">, B. (2016) “Playtesting for indie studios,” in </w:t>
+      </w:r>
+      <w:r>
+        <w:rPr>
+          <w:rFonts w:ascii="Arial" w:hAnsi="Arial" w:cs="Arial"/>
+          <w:i/>
+          <w:iCs/>
+        </w:rPr>
+        <w:t xml:space="preserve">Proceedings of the 20th International Academic </w:t>
+      </w:r>
+      <w:proofErr w:type="spellStart"/>
+      <w:r>
+        <w:rPr>
+          <w:rFonts w:ascii="Arial" w:hAnsi="Arial" w:cs="Arial"/>
+          <w:i/>
+          <w:iCs/>
+        </w:rPr>
+        <w:t>Mindtrek</w:t>
+      </w:r>
+      <w:proofErr w:type="spellEnd"/>
+      <w:r>
+        <w:rPr>
+          <w:rFonts w:ascii="Arial" w:hAnsi="Arial" w:cs="Arial"/>
+          <w:i/>
+          <w:iCs/>
+        </w:rPr>
+        <w:t xml:space="preserve"> Conference</w:t>
+      </w:r>
+      <w:r>
+        <w:rPr>
+          <w:rFonts w:ascii="Arial" w:hAnsi="Arial" w:cs="Arial"/>
+        </w:rPr>
+        <w:t xml:space="preserve">. </w:t>
+      </w:r>
+      <w:r>
+        <w:rPr>
+          <w:rFonts w:ascii="Arial" w:hAnsi="Arial" w:cs="Arial"/>
+          <w:i/>
+          <w:iCs/>
+        </w:rPr>
+        <w:t xml:space="preserve">AcademicMindtrek’16: Academic </w:t>
+      </w:r>
+      <w:proofErr w:type="spellStart"/>
+      <w:r>
+        <w:rPr>
+          <w:rFonts w:ascii="Arial" w:hAnsi="Arial" w:cs="Arial"/>
+          <w:i/>
+          <w:iCs/>
+        </w:rPr>
+        <w:t>Mindtrek</w:t>
+      </w:r>
+      <w:proofErr w:type="spellEnd"/>
+      <w:r>
+        <w:rPr>
+          <w:rFonts w:ascii="Arial" w:hAnsi="Arial" w:cs="Arial"/>
+          <w:i/>
+          <w:iCs/>
+        </w:rPr>
+        <w:t xml:space="preserve"> Conference 2016</w:t>
+      </w:r>
+      <w:r>
+        <w:rPr>
+          <w:rFonts w:ascii="Arial" w:hAnsi="Arial" w:cs="Arial"/>
+        </w:rPr>
+        <w:t>, Tampere Finland: ACM, pp. 366–374. Available at: https://doi.org/10.1145/2994310.2994364.</w:t>
+      </w:r>
+    </w:p>
+    <w:p>
+      <w:pPr>
+        <w:pStyle w:val="Bibliography"/>
+        <w:rPr>
+          <w:rFonts w:ascii="Arial" w:hAnsi="Arial" w:cs="Arial"/>
+        </w:rPr>
+      </w:pPr>
+      <w:r>
+        <w:rPr>
+          <w:rFonts w:ascii="Arial" w:hAnsi="Arial" w:cs="Arial"/>
+        </w:rPr>
+        <w:t xml:space="preserve">Schell, J. (2008) </w:t>
+      </w:r>
+      <w:r>
+        <w:rPr>
+          <w:rFonts w:ascii="Arial" w:hAnsi="Arial" w:cs="Arial"/>
+          <w:i/>
+          <w:iCs/>
+        </w:rPr>
+        <w:t>The art of game design : a book of lenses / by Jesse Schell.</w:t>
+      </w:r>
+      <w:r>
+        <w:rPr>
+          <w:rFonts w:ascii="Arial" w:hAnsi="Arial" w:cs="Arial"/>
+        </w:rPr>
+        <w:t xml:space="preserve"> Elsevier/Morgan Kaufmann.</w:t>
+      </w:r>
+    </w:p>
+    <w:p>
+      <w:pPr>
+        <w:pStyle w:val="Bibliography"/>
+        <w:rPr>
+          <w:rFonts w:ascii="Arial" w:hAnsi="Arial" w:cs="Arial"/>
+        </w:rPr>
+      </w:pPr>
+      <w:r>
+        <w:rPr>
+          <w:rFonts w:ascii="Arial" w:hAnsi="Arial" w:cs="Arial"/>
+        </w:rPr>
+        <w:t xml:space="preserve">Technologies, U. (no date) </w:t>
+      </w:r>
+      <w:r>
+        <w:rPr>
+          <w:rFonts w:ascii="Arial" w:hAnsi="Arial" w:cs="Arial"/>
+          <w:i/>
+          <w:iCs/>
+        </w:rPr>
+        <w:t>Unity - Manual: Unity 6.2 User Manual</w:t>
+      </w:r>
+      <w:r>
+        <w:rPr>
+          <w:rFonts w:ascii="Arial" w:hAnsi="Arial" w:cs="Arial"/>
+        </w:rPr>
+        <w:t>. Available at: https://docs.unity3d.com/6000.2/Documentation/Manual/UnityManual.html (Accessed: November 6, 2025).</w:t>
+      </w:r>
+    </w:p>
+    <w:p>
+      <w:pPr>
+        <w:pStyle w:val="Bibliography"/>
+        <w:rPr>
+          <w:rFonts w:ascii="Arial" w:hAnsi="Arial" w:cs="Arial"/>
+        </w:rPr>
+      </w:pPr>
+      <w:r>
+        <w:rPr>
+          <w:rFonts w:ascii="Arial" w:hAnsi="Arial" w:cs="Arial"/>
+          <w:i/>
+          <w:iCs/>
+        </w:rPr>
+        <w:t>Unity Learn</w:t>
+      </w:r>
+      <w:r>
+        <w:rPr>
+          <w:rFonts w:ascii="Arial" w:hAnsi="Arial" w:cs="Arial"/>
+        </w:rPr>
+        <w:t xml:space="preserve"> (no date) </w:t>
+      </w:r>
+      <w:r>
+        <w:rPr>
+          <w:rFonts w:ascii="Arial" w:hAnsi="Arial" w:cs="Arial"/>
+          <w:i/>
+          <w:iCs/>
+        </w:rPr>
+        <w:t>Unity Learn</w:t>
+      </w:r>
+      <w:r>
+        <w:rPr>
+          <w:rFonts w:ascii="Arial" w:hAnsi="Arial" w:cs="Arial"/>
+        </w:rPr>
+        <w:t>. Available at: https://learn.unity.com (Accessed: November 6, 2025).</w:t>
+      </w:r>
+    </w:p>
+    <w:p>
+      <w:pPr>
+        <w:pStyle w:val="Bibliography"/>
+        <w:rPr>
+          <w:rFonts w:ascii="Arial" w:hAnsi="Arial" w:cs="Arial"/>
+        </w:rPr>
+      </w:pPr>
+      <w:r>
+        <w:rPr>
+          <w:rFonts w:ascii="Arial" w:hAnsi="Arial" w:cs="Arial"/>
+        </w:rPr>
+        <w:t xml:space="preserve">Ward, M. (1995) “A definition of abstraction,” </w:t>
+      </w:r>
+      <w:r>
+        <w:rPr>
+          <w:rFonts w:ascii="Arial" w:hAnsi="Arial" w:cs="Arial"/>
+          <w:i/>
+          <w:iCs/>
+        </w:rPr>
+        <w:t>Journal of Software Maintenance: Research and Practice</w:t>
+      </w:r>
+      <w:r>
+        <w:rPr>
+          <w:rFonts w:ascii="Arial" w:hAnsi="Arial" w:cs="Arial"/>
+        </w:rPr>
+        <w:t>, 7(6), pp. 443–450. Available at: https://doi.org/10.1002/smr.4360070606.</w:t>
+      </w:r>
+    </w:p>
+    <w:p>
+      <w:pPr>
+        <w:rPr>
+          <w:rFonts w:ascii="Arial" w:hAnsi="Arial" w:cs="Arial"/>
+          <w:b/>
+          <w:bCs/>
+        </w:rPr>
+      </w:pPr>
+      <w:r>
+        <w:rPr>
+          <w:rFonts w:ascii="Arial" w:hAnsi="Arial" w:cs="Arial"/>
+        </w:rPr>
+        <w:fldChar w:fldCharType="end"/>
+      </w:r>
+      <w:r>
+        <w:rPr>
+          <w:rFonts w:ascii="Arial" w:hAnsi="Arial" w:cs="Arial"/>
+          <w:b/>
+          <w:bCs/>
+        </w:rPr>
+        <w:t>Note on Sources:</w:t>
+      </w:r>
+    </w:p>
+    <w:p>
+      <w:pPr>
+        <w:rPr>
+          <w:rFonts w:ascii="Arial" w:hAnsi="Arial" w:cs="Arial"/>
+        </w:rPr>
+      </w:pPr>
+      <w:r>
+        <w:rPr>
+          <w:rFonts w:ascii="Arial" w:hAnsi="Arial" w:cs="Arial"/>
+        </w:rPr>
+        <w:t>For all my main sources, I was trying to choose the biggest and most well-known people in the Industry of Game Design.</w:t>
+      </w:r>
+    </w:p>
+    <w:p>
+      <w:pPr>
+        <w:rPr>
+          <w:rFonts w:ascii="Arial" w:hAnsi="Arial" w:cs="Arial"/>
+          <w:b/>
+          <w:bCs/>
+        </w:rPr>
+      </w:pPr>
+      <w:r>
+        <w:rPr>
+          <w:rFonts w:ascii="Arial" w:hAnsi="Arial" w:cs="Arial"/>
+        </w:rPr>
+        <w:t>For my secondary sources, I was searching for peer-reviewed and most-referenced works</w:t>
+      </w:r>
+      <w:r>
+        <w:rPr>
+          <w:rFonts w:ascii="Arial" w:hAnsi="Arial" w:cs="Arial"/>
+        </w:rPr>
+        <w:t>.</w:t>
+      </w:r>
+    </w:p>
+    <w:p>
+      <w:pPr>
+        <w:rPr>
+          <w:rFonts w:ascii="Arial" w:hAnsi="Arial" w:cs="Arial"/>
+        </w:rPr>
+      </w:pPr>
+      <w:r>
+        <w:rPr>
+          <w:rFonts w:ascii="Arial" w:hAnsi="Arial" w:cs="Arial"/>
+        </w:rPr>
+        <w:t>For my initial research, I used more abstract and easier-to-understand sources, such as websites, Wikipedia pages.</w:t>
+      </w:r>
+      <w:r>
+        <w:rPr>
+          <w:rFonts w:ascii="Arial" w:hAnsi="Arial" w:cs="Arial"/>
+        </w:rPr>
+        <w:t xml:space="preserve"> </w:t>
+      </w:r>
+      <w:r>
+        <w:rPr>
+          <w:rFonts w:ascii="Arial" w:hAnsi="Arial" w:cs="Arial"/>
+        </w:rPr>
+        <w:t xml:space="preserve"> </w:t>
+      </w:r>
+      <w:r>
+        <w:rPr>
+          <w:rFonts w:ascii="Arial" w:hAnsi="Arial" w:cs="Arial"/>
+        </w:rPr>
+        <w:br/>
+      </w:r>
+      <w:r>
+        <w:rPr>
+          <w:rFonts w:ascii="Arial" w:hAnsi="Arial" w:cs="Arial"/>
+        </w:rPr>
+        <w:fldChar w:fldCharType="begin"/>
+      </w:r>
+      <w:r>
+        <w:rPr>
+          <w:rFonts w:ascii="Arial" w:hAnsi="Arial" w:cs="Arial"/>
+        </w:rPr>
+        <w:instrText xml:space="preserve"> ADDIN ZOTERO_ITEM CSL_CITATION {"citationID":"DkKniyBi","properties":{"formattedCitation":"(\\uc0\\u8220{}Entertainment,\\uc0\\u8221{} 2025; \\uc0\\u8220{}Game,\\uc0\\u8221{} 2025; {\\i{}Unity Learn}, no date; Technologies, no date)","plainCitation":"(“Entertainment,” 2025; “Game,” 2025; Unity Learn, no date; Technologies, no date)","noteIndex":0},"citationItems":[{"id":14,"uris":["http://zotero.org/users/18403491/items/RZVZMUEH"],"itemData":{"id":14,"type":"entry-encyclopedia","abstract":"Entertainment is a form of activity that holds the attention and interest of an audience or gives pleasure and delight. It can be an idea or a task, but it is more commonly one of the activities or events developed over thousands of years specifically to engage an audience.\nAlthough people's attention is captured by different things due to individual preferences, most forms of entertainment are recognisable and familiar. Storytelling, music, drama, dance, and various kinds of performance exist in all cultures, were supported in royal courts, and developed into sophisticated forms over time, eventually becoming available to the general public. Modern times have accelerated this process through an entertainment industry that records and sells entertainment products. Entertainment can be adapted to suit any scale, ranging from an individual choosing private entertainment from an enormous array of pre-recorded products, to a banquet for two, to parties of any size with music and dance, to performances for thousands, and even global audiences.\nThe experience of being entertained is strongly associated with amusement, so one common understanding is fun and laughter, although many entertainments serve serious purposes. This can occur in various forms of ceremony, celebration, religious festival, or satire. Therefore, what appears as entertainment may also be a means of achieving insight or intellectual growth.\nA key aspect of entertainment is the audience, which transforms a private recreation or leisure activity into entertainment. The audience may have a passive role, as in people watching a play, opera, television show, or film; or an active role, as in games, where participant and audience roles can interchange. Entertainment can be public or private, involving formal, scripted performances such as theatre or concerts, or unscripted and spontaneous, as with children's games. Most forms of entertainment have persisted for centuries, evolving due to cultural, technological, and fashion changes, as seen with stage magic. Films and video games, though using newer media, continue to tell stories, present drama, and play music. Festivals devoted to music, film, or dance entertain audiences over consecutive days.\nSome entertainment, such as public executions, is now illegal in most countries. Activities like fencing or archery, once used in hunting or war, have become spectator sports. Similarly, other activities, such as cooking, have evolved into performances among professionals, staged as global competitions, and broadcast for entertainment. What is entertaining for one group or individual may be considered work or cruelty by another.\nFamiliar forms of entertainment can cross over into different media and have demonstrated seemingly unlimited potential for creative remix, ensuring the continuity and longevity of many themes, images, and structures.","container-title":"Wikipedia","language":"en","license":"Creative Commons Attribution-ShareAlike License","note":"Page Version ID: 1319397313","source":"Wikipedia","title":"Entertainment","URL":"https://en.wikipedia.org/w/index.php?title=Entertainment&amp;oldid=1319397313","accessed":{"date-parts":[["2025",11,6]]},"issued":{"date-parts":[["2025",10,29]]}}},{"id":12,"uris":["http://zotero.org/users/18403491/items/ZFXV95GF"],"itemData":{"id":12,"type":"entry-encyclopedia","abstract":"A game is a structured type of play usually undertaken for entertainment or fun, and sometimes used as an educational tool. Many games are also considered to be work (such as professional players of spectator sports or video games) or art (such as games involving an artistic layout such as mahjong, solitaire, or some video games).\nThere are many types of games; popular formats include board games, video games, online games, and card games. Games can be played in a variety of circumstances, and some can be played even without any materials or company. Games can be played either for enjoyment or for competition; they can be played alone or in teams; they can be played offline or online. \nIn a notable, competitive setting, players may have an audience to watch them play. Examples of games that generally draw audiences are chess championships, e-sports, and professional sports.\nAll games must have a challenge and a structure; barring certain exceptions like sandbox games, all games also have an objective. Multiplayer games also include interaction between two or more players. Not all forms of play are considered games; toys and puzzles, for instance, are not games, as they do not have a structure.\nGames generally involve either mental stimulation, physical stimulation, or both. Many games help develop practical skills, serve as a form of exercise, or perform an educational, simulational, or psychological role.\nAttested as early as 2600 BC, games are a universal part of human experience and present in all cultures. The Royal Game of Ur, Senet, and Mancala are some of the oldest known games.","container-title":"Wikipedia","language":"en","license":"Creative Commons Attribution-ShareAlike License","note":"Page Version ID: 1320742539","source":"Wikipedia","title":"Game","URL":"https://en.wikipedia.org/w/index.php?title=Game&amp;oldid=1320742539","accessed":{"date-parts":[["2025",11,6]]},"issued":{"date-parts":[["2025",11,6]]}}},{"id":17,"uris":["http://zotero.org/users/18403491/items/GSYM8IDJ"],"itemData":{"id":17,"type":"webpage","abstract":"Free tutorials, courses, and guided pathways for mastering real-time 3D development skills to make video games, VR, AR, and more.","container-title":"Unity Learn","language":"en","title":"Unity Learn","URL":"https://learn.unity.com","accessed":{"date-parts":[["2025",11,6]]}}},{"id":16,"uris":["http://zotero.org/users/18403491/items/TVFUWQGV"],"itemData":{"id":16,"type":"webpage","language":"en","title":"Unity - Manual: Unity 6.2 User Manual","title-short":"Unity - Manual","URL":"https://docs.unity3d.com/6000.2/Documentation/Manual/UnityManual.html","author":[{"family":"Technologies","given":"Unity"}],"accessed":{"date-parts":[["2025",11,6]]}}}],"schema":"https://github.com/citation-style-language/schema/raw/master/csl-citation.json"} </w:instrText>
+      </w:r>
+      <w:r>
+        <w:rPr>
+          <w:rFonts w:ascii="Arial" w:hAnsi="Arial" w:cs="Arial"/>
+        </w:rPr>
+        <w:fldChar w:fldCharType="separate"/>
+      </w:r>
+      <w:r>
+        <w:rPr>
+          <w:rFonts w:ascii="Arial" w:hAnsi="Arial" w:cs="Arial"/>
           <w:kern w:val="0"/>
         </w:rPr>
-        <w:t>(“Entertainment,” 2025)</w:t>
-      </w:r>
-      <w:r>
-        <w:rPr>
-          <w:rFonts w:ascii="Arial" w:hAnsi="Arial" w:cs="Arial"/>
-        </w:rPr>
-        <w:fldChar w:fldCharType="end"/>
-      </w:r>
-      <w:r>
-        <w:rPr>
-          <w:rFonts w:ascii="Arial" w:hAnsi="Arial" w:cs="Arial"/>
-        </w:rPr>
-        <w:t xml:space="preserve"> </w:t>
-      </w:r>
-      <w:r>
-        <w:rPr>
-          <w:rFonts w:ascii="Arial" w:hAnsi="Arial" w:cs="Arial"/>
-        </w:rPr>
-        <w:fldChar w:fldCharType="begin"/>
-      </w:r>
-      <w:r>
-        <w:rPr>
-          <w:rFonts w:ascii="Arial" w:hAnsi="Arial" w:cs="Arial"/>
-        </w:rPr>
-        <w:instrText xml:space="preserve"> ADDIN ZOTERO_ITEM CSL_CITATION {"citationID":"3jpKogI1","properties":{"formattedCitation":"(Technologies, no date)","plainCitation":"(Technologies, no date)","noteIndex":0},"citationItems":[{"id":16,"uris":["http://zotero.org/users/18403491/items/TVFUWQGV"],"itemData":{"id":16,"type":"webpage","language":"en","title":"Unity - Manual: Unity 6.2 User Manual","title-short":"Unity - Manual","URL":"https://docs.unity3d.com/6000.2/Documentation/Manual/UnityManual.html","author":[{"family":"Technologies","given":"Unity"}],"accessed":{"date-parts":[["2025",11,6]]}}}],"schema":"https://github.com/citation-style-language/schema/raw/master/csl-citation.json"} </w:instrText>
-      </w:r>
-      <w:r>
-        <w:rPr>
-          <w:rFonts w:ascii="Arial" w:hAnsi="Arial" w:cs="Arial"/>
-        </w:rPr>
-        <w:fldChar w:fldCharType="separate"/>
-      </w:r>
-      <w:r>
-        <w:rPr>
-          <w:rFonts w:ascii="Arial" w:hAnsi="Arial" w:cs="Arial"/>
-        </w:rPr>
-        <w:t>(Technologies, no date)</w:t>
-      </w:r>
-      <w:r>
-        <w:rPr>
-          <w:rFonts w:ascii="Arial" w:hAnsi="Arial" w:cs="Arial"/>
-        </w:rPr>
-        <w:fldChar w:fldCharType="end"/>
-      </w:r>
-      <w:r>
-        <w:rPr>
-          <w:rFonts w:ascii="Arial" w:hAnsi="Arial" w:cs="Arial"/>
-        </w:rPr>
-        <w:t xml:space="preserve"> </w:t>
-      </w:r>
-      <w:r>
-        <w:rPr>
-          <w:rFonts w:ascii="Arial" w:hAnsi="Arial" w:cs="Arial"/>
-        </w:rPr>
-        <w:fldChar w:fldCharType="begin"/>
-      </w:r>
-      <w:r>
-        <w:rPr>
-          <w:rFonts w:ascii="Arial" w:hAnsi="Arial" w:cs="Arial"/>
-        </w:rPr>
-        <w:instrText xml:space="preserve"> ADDIN ZOTERO_ITEM CSL_CITATION {"citationID":"HNvaqfG3","properties":{"formattedCitation":"({\\i{}Unity Learn}, no date)","plainCitation":"(Unity Learn, no date)","noteIndex":0},"citationItems":[{"id":17,"uris":["http://zotero.org/users/18403491/items/GSYM8IDJ"],"itemData":{"id":17,"type":"webpage","abstract":"Free tutorials, courses, and guided pathways for mastering real-time 3D development skills to make video games, VR, AR, and more.","container-title":"Unity Learn","language":"en","title":"Unity Learn","URL":"https://learn.unity.com","accessed":{"date-parts":[["2025",11,6]]}}}],"schema":"https://github.com/citation-style-language/schema/raw/master/csl-citation.json"} </w:instrText>
-      </w:r>
-      <w:r>
-        <w:rPr>
-          <w:rFonts w:ascii="Arial" w:hAnsi="Arial" w:cs="Arial"/>
-        </w:rPr>
-        <w:fldChar w:fldCharType="separate"/>
-      </w:r>
-      <w:r>
-        <w:rPr>
-          <w:rFonts w:ascii="Arial" w:hAnsi="Arial" w:cs="Arial"/>
-          <w:kern w:val="0"/>
-        </w:rPr>
-        <w:t>(</w:t>
+        <w:t xml:space="preserve">(“Entertainment,” 2025; “Game,” 2025; </w:t>
       </w:r>
       <w:r>
         <w:rPr>
@@ -1707,498 +2145,133 @@
           <w:rFonts w:ascii="Arial" w:hAnsi="Arial" w:cs="Arial"/>
           <w:kern w:val="0"/>
         </w:rPr>
-        <w:t>, no date)</w:t>
+        <w:t>, no date; Technologies, no date)</w:t>
       </w:r>
       <w:r>
         <w:rPr>
           <w:rFonts w:ascii="Arial" w:hAnsi="Arial" w:cs="Arial"/>
         </w:rPr>
         <w:fldChar w:fldCharType="end"/>
-      </w:r>
-      <w:r>
-        <w:rPr>
-          <w:rFonts w:ascii="Arial" w:hAnsi="Arial" w:cs="Arial"/>
-        </w:rPr>
-        <w:t xml:space="preserve"> </w:t>
-      </w:r>
-      <w:r>
-        <w:rPr>
-          <w:rFonts w:ascii="Arial" w:hAnsi="Arial" w:cs="Arial"/>
-        </w:rPr>
-        <w:fldChar w:fldCharType="begin"/>
-      </w:r>
-      <w:r>
-        <w:rPr>
-          <w:rFonts w:ascii="Arial" w:hAnsi="Arial" w:cs="Arial"/>
-        </w:rPr>
-        <w:instrText xml:space="preserve"> ADDIN ZOTERO_ITEM CSL_CITATION {"citationID":"eC12Cjym","properties":{"formattedCitation":"(\\uc0\\u8220{}Game,\\uc0\\u8221{} 2025)","plainCitation":"(“Game,” 2025)","noteIndex":0},"citationItems":[{"id":12,"uris":["http://zotero.org/users/18403491/items/ZFXV95GF"],"itemData":{"id":12,"type":"entry-encyclopedia","abstract":"A game is a structured type of play usually undertaken for entertainment or fun, and sometimes used as an educational tool. Many games are also considered to be work (such as professional players of spectator sports or video games) or art (such as games involving an artistic layout such as mahjong, solitaire, or some video games).\nThere are many types of games; popular formats include board games, video games, online games, and card games. Games can be played in a variety of circumstances, and some can be played even without any materials or company. Games can be played either for enjoyment or for competition; they can be played alone or in teams; they can be played offline or online. \nIn a notable, competitive setting, players may have an audience to watch them play. Examples of games that generally draw audiences are chess championships, e-sports, and professional sports.\nAll games must have a challenge and a structure; barring certain exceptions like sandbox games, all games also have an objective. Multiplayer games also include interaction between two or more players. Not all forms of play are considered games; toys and puzzles, for instance, are not games, as they do not have a structure.\nGames generally involve either mental stimulation, physical stimulation, or both. Many games help develop practical skills, serve as a form of exercise, or perform an educational, simulational, or psychological role.\nAttested as early as 2600 BC, games are a universal part of human experience and present in all cultures. The Royal Game of Ur, Senet, and Mancala are some of the oldest known games.","container-title":"Wikipedia","language":"en","license":"Creative Commons Attribution-ShareAlike License","note":"Page Version ID: 1320742539","source":"Wikipedia","title":"Game","URL":"https://en.wikipedia.org/w/index.php?title=Game&amp;oldid=1320742539","accessed":{"date-parts":[["2025",11,6]]},"issued":{"date-parts":[["2025",11,6]]}}}],"schema":"https://github.com/citation-style-language/schema/raw/master/csl-citation.json"} </w:instrText>
-      </w:r>
-      <w:r>
-        <w:rPr>
-          <w:rFonts w:ascii="Arial" w:hAnsi="Arial" w:cs="Arial"/>
-        </w:rPr>
-        <w:fldChar w:fldCharType="separate"/>
-      </w:r>
-      <w:r>
-        <w:rPr>
-          <w:rFonts w:ascii="Arial" w:hAnsi="Arial" w:cs="Arial"/>
-          <w:kern w:val="0"/>
-        </w:rPr>
-        <w:t>(“Game,” 2025)</w:t>
-      </w:r>
-      <w:r>
-        <w:rPr>
-          <w:rFonts w:ascii="Arial" w:hAnsi="Arial" w:cs="Arial"/>
-        </w:rPr>
-        <w:fldChar w:fldCharType="end"/>
-      </w:r>
-      <w:r>
-        <w:rPr>
-          <w:rFonts w:ascii="Arial" w:hAnsi="Arial" w:cs="Arial"/>
-        </w:rPr>
-        <w:t xml:space="preserve"> </w:t>
       </w:r>
     </w:p>
     <w:p>
       <w:pPr>
-        <w:pStyle w:val="Bibliography"/>
-        <w:rPr>
-          <w:rFonts w:ascii="Arial" w:hAnsi="Arial" w:cs="Arial"/>
-        </w:rPr>
-      </w:pPr>
-      <w:r>
-        <w:rPr>
-          <w:rFonts w:ascii="Arial" w:hAnsi="Arial" w:cs="Arial"/>
-        </w:rPr>
-        <w:fldChar w:fldCharType="begin"/>
-      </w:r>
-      <w:r>
-        <w:rPr>
-          <w:rFonts w:ascii="Arial" w:hAnsi="Arial" w:cs="Arial"/>
-        </w:rPr>
-        <w:instrText xml:space="preserve"> ADDIN ZOTERO_BIBL {"uncited":[],"omitted":[],"custom":[]} CSL_BIBLIOGRAPHY </w:instrText>
-      </w:r>
-      <w:r>
-        <w:rPr>
-          <w:rFonts w:ascii="Arial" w:hAnsi="Arial" w:cs="Arial"/>
-        </w:rPr>
-        <w:fldChar w:fldCharType="separate"/>
-      </w:r>
-      <w:r>
-        <w:rPr>
-          <w:rFonts w:ascii="Arial" w:hAnsi="Arial" w:cs="Arial"/>
-        </w:rPr>
-        <w:t xml:space="preserve">Bordas, A. </w:t>
-      </w:r>
-      <w:r>
-        <w:rPr>
-          <w:rFonts w:ascii="Arial" w:hAnsi="Arial" w:cs="Arial"/>
-          <w:i/>
-          <w:iCs/>
-        </w:rPr>
-        <w:t>et al.</w:t>
-      </w:r>
-      <w:r>
-        <w:rPr>
-          <w:rFonts w:ascii="Arial" w:hAnsi="Arial" w:cs="Arial"/>
-        </w:rPr>
-        <w:t xml:space="preserve"> (2024) “What is generative in generative artificial intelligence? A design-based perspective,” </w:t>
-      </w:r>
-      <w:r>
-        <w:rPr>
-          <w:rFonts w:ascii="Arial" w:hAnsi="Arial" w:cs="Arial"/>
-          <w:i/>
-          <w:iCs/>
-        </w:rPr>
-        <w:t>Research in Engineering Design</w:t>
-      </w:r>
-      <w:r>
-        <w:rPr>
-          <w:rFonts w:ascii="Arial" w:hAnsi="Arial" w:cs="Arial"/>
-        </w:rPr>
-        <w:t>, 35(4), pp. 427–443. Available at: https://doi.org/10.1007/s00163-024-00441-x.</w:t>
-      </w:r>
+        <w:rPr>
+          <w:rFonts w:ascii="Arial" w:hAnsi="Arial" w:cs="Arial"/>
+        </w:rPr>
+      </w:pPr>
     </w:p>
     <w:p>
       <w:pPr>
-        <w:pStyle w:val="Bibliography"/>
-        <w:rPr>
-          <w:rFonts w:ascii="Arial" w:hAnsi="Arial" w:cs="Arial"/>
-        </w:rPr>
-      </w:pPr>
-      <w:r>
-        <w:rPr>
-          <w:rFonts w:ascii="Arial" w:hAnsi="Arial" w:cs="Arial"/>
-        </w:rPr>
-        <w:t xml:space="preserve">“Entertainment” (2025) </w:t>
-      </w:r>
-      <w:r>
-        <w:rPr>
-          <w:rFonts w:ascii="Arial" w:hAnsi="Arial" w:cs="Arial"/>
-          <w:i/>
-          <w:iCs/>
-        </w:rPr>
-        <w:t>Wikipedia</w:t>
-      </w:r>
-      <w:r>
-        <w:rPr>
-          <w:rFonts w:ascii="Arial" w:hAnsi="Arial" w:cs="Arial"/>
-        </w:rPr>
-        <w:t>. Available at: https://en.wikipedia.org/w/index.php?title=Entertainment&amp;oldid=1319397313 (Accessed: November 6, 2025).</w:t>
+        <w:rPr>
+          <w:rFonts w:ascii="Arial" w:hAnsi="Arial" w:cs="Arial"/>
+        </w:rPr>
+        <w:sectPr>
+          <w:footerReference w:type="default" r:id="rId8"/>
+          <w:pgSz w:w="11906" w:h="16838"/>
+          <w:pgMar w:top="1440" w:right="1440" w:bottom="1440" w:left="1440" w:header="708" w:footer="708" w:gutter="0"/>
+          <w:cols w:space="708"/>
+          <w:docGrid w:linePitch="360"/>
+        </w:sectPr>
+      </w:pPr>
+      <w:r>
+        <w:rPr>
+          <w:rFonts w:ascii="Arial" w:hAnsi="Arial" w:cs="Arial"/>
+        </w:rPr>
+        <w:br w:type="page"/>
       </w:r>
     </w:p>
     <w:p>
       <w:pPr>
-        <w:pStyle w:val="Bibliography"/>
-        <w:rPr>
-          <w:rFonts w:ascii="Arial" w:hAnsi="Arial" w:cs="Arial"/>
-        </w:rPr>
-      </w:pPr>
-      <w:r>
-        <w:rPr>
-          <w:rFonts w:ascii="Arial" w:hAnsi="Arial" w:cs="Arial"/>
-        </w:rPr>
-        <w:t xml:space="preserve">Fullerton, T., Swain, C. and Hoffman, S. (2004) </w:t>
-      </w:r>
-      <w:r>
-        <w:rPr>
-          <w:rFonts w:ascii="Arial" w:hAnsi="Arial" w:cs="Arial"/>
-          <w:i/>
-          <w:iCs/>
-        </w:rPr>
-        <w:t>Game Design Workshop: Designing, Prototyping, &amp; Playtesting Games</w:t>
-      </w:r>
-      <w:r>
-        <w:rPr>
-          <w:rFonts w:ascii="Arial" w:hAnsi="Arial" w:cs="Arial"/>
-        </w:rPr>
-        <w:t>. CRC Press.</w:t>
+        <w:rPr>
+          <w:rFonts w:ascii="Arial" w:hAnsi="Arial" w:cs="Arial"/>
+        </w:rPr>
+        <w:sectPr>
+          <w:pgSz w:w="16838" w:h="11906" w:orient="landscape" w:code="9"/>
+          <w:pgMar w:top="1440" w:right="1440" w:bottom="1440" w:left="1440" w:header="709" w:footer="709" w:gutter="0"/>
+          <w:cols w:space="708"/>
+          <w:docGrid w:linePitch="360"/>
+        </w:sectPr>
+      </w:pPr>
+      <w:r>
+        <w:rPr>
+          <w:rFonts w:ascii="Arial" w:hAnsi="Arial" w:cs="Arial"/>
+          <w:noProof/>
+        </w:rPr>
+        <w:lastRenderedPageBreak/>
+        <w:drawing>
+          <wp:anchor distT="0" distB="0" distL="114300" distR="114300" simplePos="0" relativeHeight="251658240" behindDoc="0" locked="0" layoutInCell="1" allowOverlap="1" wp14:anchorId="59C26FF5" wp14:editId="3B29BBE8">
+            <wp:simplePos x="0" y="0"/>
+            <wp:positionH relativeFrom="margin">
+              <wp:align>left</wp:align>
+            </wp:positionH>
+            <wp:positionV relativeFrom="margin">
+              <wp:align>top</wp:align>
+            </wp:positionV>
+            <wp:extent cx="8132445" cy="5760720"/>
+            <wp:effectExtent l="0" t="0" r="1905" b="0"/>
+            <wp:wrapSquare wrapText="bothSides"/>
+            <wp:docPr id="36365401" name="Picture 1"/>
+            <wp:cNvGraphicFramePr>
+              <a:graphicFrameLocks xmlns:a="http://schemas.openxmlformats.org/drawingml/2006/main" noChangeAspect="1"/>
+            </wp:cNvGraphicFramePr>
+            <a:graphic xmlns:a="http://schemas.openxmlformats.org/drawingml/2006/main">
+              <a:graphicData uri="http://schemas.openxmlformats.org/drawingml/2006/picture">
+                <pic:pic xmlns:pic="http://schemas.openxmlformats.org/drawingml/2006/picture">
+                  <pic:nvPicPr>
+                    <pic:cNvPr id="0" name="Picture 2"/>
+                    <pic:cNvPicPr>
+                      <a:picLocks noChangeAspect="1" noChangeArrowheads="1"/>
+                    </pic:cNvPicPr>
+                  </pic:nvPicPr>
+                  <pic:blipFill>
+                    <a:blip r:embed="rId9">
+                      <a:extLst>
+                        <a:ext uri="{28A0092B-C50C-407E-A947-70E740481C1C}">
+                          <a14:useLocalDpi xmlns:a14="http://schemas.microsoft.com/office/drawing/2010/main" val="0"/>
+                        </a:ext>
+                      </a:extLst>
+                    </a:blip>
+                    <a:srcRect/>
+                    <a:stretch>
+                      <a:fillRect/>
+                    </a:stretch>
+                  </pic:blipFill>
+                  <pic:spPr bwMode="auto">
+                    <a:xfrm>
+                      <a:off x="0" y="0"/>
+                      <a:ext cx="8132445" cy="5760720"/>
+                    </a:xfrm>
+                    <a:prstGeom prst="rect">
+                      <a:avLst/>
+                    </a:prstGeom>
+                    <a:noFill/>
+                    <a:ln>
+                      <a:noFill/>
+                    </a:ln>
+                  </pic:spPr>
+                </pic:pic>
+              </a:graphicData>
+            </a:graphic>
+            <wp14:sizeRelH relativeFrom="margin">
+              <wp14:pctWidth>0</wp14:pctWidth>
+            </wp14:sizeRelH>
+            <wp14:sizeRelV relativeFrom="margin">
+              <wp14:pctHeight>0</wp14:pctHeight>
+            </wp14:sizeRelV>
+          </wp:anchor>
+        </w:drawing>
       </w:r>
     </w:p>
     <w:p>
       <w:pPr>
-        <w:pStyle w:val="Bibliography"/>
-        <w:rPr>
-          <w:rFonts w:ascii="Arial" w:hAnsi="Arial" w:cs="Arial"/>
-        </w:rPr>
-      </w:pPr>
-      <w:r>
-        <w:rPr>
-          <w:rFonts w:ascii="Arial" w:hAnsi="Arial" w:cs="Arial"/>
-        </w:rPr>
-        <w:t xml:space="preserve">“Game” (2025) </w:t>
-      </w:r>
-      <w:r>
-        <w:rPr>
-          <w:rFonts w:ascii="Arial" w:hAnsi="Arial" w:cs="Arial"/>
-          <w:i/>
-          <w:iCs/>
-        </w:rPr>
-        <w:t>Wikipedia</w:t>
-      </w:r>
-      <w:r>
-        <w:rPr>
-          <w:rFonts w:ascii="Arial" w:hAnsi="Arial" w:cs="Arial"/>
-        </w:rPr>
-        <w:t>. Available at: https://en.wikipedia.org/w/index.php?title=Game&amp;oldid=1320742539 (Accessed: November 6, 2025).</w:t>
-      </w:r>
+        <w:rPr>
+          <w:rFonts w:ascii="Arial" w:hAnsi="Arial" w:cs="Arial"/>
+        </w:rPr>
+      </w:pPr>
     </w:p>
     <w:p>
       <w:pPr>
-        <w:pStyle w:val="Bibliography"/>
-        <w:rPr>
-          <w:rFonts w:ascii="Arial" w:hAnsi="Arial" w:cs="Arial"/>
-        </w:rPr>
-      </w:pPr>
-      <w:r>
-        <w:rPr>
-          <w:rFonts w:ascii="Arial" w:hAnsi="Arial" w:cs="Arial"/>
-        </w:rPr>
-        <w:t xml:space="preserve">Koster, R. (2014) </w:t>
-      </w:r>
-      <w:r>
-        <w:rPr>
-          <w:rFonts w:ascii="Arial" w:hAnsi="Arial" w:cs="Arial"/>
-          <w:i/>
-          <w:iCs/>
-        </w:rPr>
-        <w:t>A theory of fun for game design</w:t>
-      </w:r>
-      <w:r>
-        <w:rPr>
-          <w:rFonts w:ascii="Arial" w:hAnsi="Arial" w:cs="Arial"/>
-        </w:rPr>
-        <w:t>. 2nd edition. Sebastopol, CA: O’Reilly.</w:t>
-      </w:r>
-    </w:p>
-    <w:p>
-      <w:pPr>
-        <w:pStyle w:val="Bibliography"/>
-        <w:rPr>
-          <w:rFonts w:ascii="Arial" w:hAnsi="Arial" w:cs="Arial"/>
-        </w:rPr>
-      </w:pPr>
-      <w:r>
-        <w:rPr>
-          <w:rFonts w:ascii="Arial" w:hAnsi="Arial" w:cs="Arial"/>
-        </w:rPr>
-        <w:t xml:space="preserve">Miller, G.A. (1956) “The magical number seven, plus or minus two: Some limits on our capacity for processing information,” </w:t>
-      </w:r>
-      <w:r>
-        <w:rPr>
-          <w:rFonts w:ascii="Arial" w:hAnsi="Arial" w:cs="Arial"/>
-          <w:i/>
-          <w:iCs/>
-        </w:rPr>
-        <w:t>Psychological Review</w:t>
-      </w:r>
-      <w:r>
-        <w:rPr>
-          <w:rFonts w:ascii="Arial" w:hAnsi="Arial" w:cs="Arial"/>
-        </w:rPr>
-        <w:t>, 63(2), pp. 81–97. Available at: https://doi.org/10.1037/h0043158.</w:t>
-      </w:r>
-    </w:p>
-    <w:p>
-      <w:pPr>
-        <w:pStyle w:val="Bibliography"/>
-        <w:rPr>
-          <w:rFonts w:ascii="Arial" w:hAnsi="Arial" w:cs="Arial"/>
-        </w:rPr>
-      </w:pPr>
-      <w:r>
-        <w:rPr>
-          <w:rFonts w:ascii="Arial" w:hAnsi="Arial" w:cs="Arial"/>
-        </w:rPr>
-        <w:t xml:space="preserve">Mirza-Babaei, P., Moosajee, N. and </w:t>
-      </w:r>
-      <w:proofErr w:type="spellStart"/>
-      <w:r>
-        <w:rPr>
-          <w:rFonts w:ascii="Arial" w:hAnsi="Arial" w:cs="Arial"/>
-        </w:rPr>
-        <w:t>Drenikow</w:t>
-      </w:r>
-      <w:proofErr w:type="spellEnd"/>
-      <w:r>
-        <w:rPr>
-          <w:rFonts w:ascii="Arial" w:hAnsi="Arial" w:cs="Arial"/>
-        </w:rPr>
-        <w:t xml:space="preserve">, B. (2016) “Playtesting for indie studios,” in </w:t>
-      </w:r>
-      <w:r>
-        <w:rPr>
-          <w:rFonts w:ascii="Arial" w:hAnsi="Arial" w:cs="Arial"/>
-          <w:i/>
-          <w:iCs/>
-        </w:rPr>
-        <w:t xml:space="preserve">Proceedings of the 20th International Academic </w:t>
-      </w:r>
-      <w:proofErr w:type="spellStart"/>
-      <w:r>
-        <w:rPr>
-          <w:rFonts w:ascii="Arial" w:hAnsi="Arial" w:cs="Arial"/>
-          <w:i/>
-          <w:iCs/>
-        </w:rPr>
-        <w:t>Mindtrek</w:t>
-      </w:r>
-      <w:proofErr w:type="spellEnd"/>
-      <w:r>
-        <w:rPr>
-          <w:rFonts w:ascii="Arial" w:hAnsi="Arial" w:cs="Arial"/>
-          <w:i/>
-          <w:iCs/>
-        </w:rPr>
-        <w:t xml:space="preserve"> Conference</w:t>
-      </w:r>
-      <w:r>
-        <w:rPr>
-          <w:rFonts w:ascii="Arial" w:hAnsi="Arial" w:cs="Arial"/>
-        </w:rPr>
-        <w:t xml:space="preserve">. </w:t>
-      </w:r>
-      <w:r>
-        <w:rPr>
-          <w:rFonts w:ascii="Arial" w:hAnsi="Arial" w:cs="Arial"/>
-          <w:i/>
-          <w:iCs/>
-        </w:rPr>
-        <w:t xml:space="preserve">AcademicMindtrek’16: Academic </w:t>
-      </w:r>
-      <w:proofErr w:type="spellStart"/>
-      <w:r>
-        <w:rPr>
-          <w:rFonts w:ascii="Arial" w:hAnsi="Arial" w:cs="Arial"/>
-          <w:i/>
-          <w:iCs/>
-        </w:rPr>
-        <w:t>Mindtrek</w:t>
-      </w:r>
-      <w:proofErr w:type="spellEnd"/>
-      <w:r>
-        <w:rPr>
-          <w:rFonts w:ascii="Arial" w:hAnsi="Arial" w:cs="Arial"/>
-          <w:i/>
-          <w:iCs/>
-        </w:rPr>
-        <w:t xml:space="preserve"> Conference 2016</w:t>
-      </w:r>
-      <w:r>
-        <w:rPr>
-          <w:rFonts w:ascii="Arial" w:hAnsi="Arial" w:cs="Arial"/>
-        </w:rPr>
-        <w:t>, Tampere Finland: ACM, pp. 366–374. Available at: https://doi.org/10.1145/2994310.2994364.</w:t>
-      </w:r>
-    </w:p>
-    <w:p>
-      <w:pPr>
-        <w:pStyle w:val="Bibliography"/>
-        <w:rPr>
-          <w:rFonts w:ascii="Arial" w:hAnsi="Arial" w:cs="Arial"/>
-        </w:rPr>
-      </w:pPr>
-      <w:r>
-        <w:rPr>
-          <w:rFonts w:ascii="Arial" w:hAnsi="Arial" w:cs="Arial"/>
-        </w:rPr>
-        <w:t xml:space="preserve">Schell, J. (2008) </w:t>
-      </w:r>
-      <w:r>
-        <w:rPr>
-          <w:rFonts w:ascii="Arial" w:hAnsi="Arial" w:cs="Arial"/>
-          <w:i/>
-          <w:iCs/>
-        </w:rPr>
-        <w:t>The art of game design : a book of lenses / by Jesse Schell.</w:t>
-      </w:r>
-      <w:r>
-        <w:rPr>
-          <w:rFonts w:ascii="Arial" w:hAnsi="Arial" w:cs="Arial"/>
-        </w:rPr>
-        <w:t xml:space="preserve"> Elsevier/Morgan Kaufmann.</w:t>
-      </w:r>
-    </w:p>
-    <w:p>
-      <w:pPr>
-        <w:pStyle w:val="Bibliography"/>
-        <w:rPr>
-          <w:rFonts w:ascii="Arial" w:hAnsi="Arial" w:cs="Arial"/>
-        </w:rPr>
-      </w:pPr>
-      <w:r>
-        <w:rPr>
-          <w:rFonts w:ascii="Arial" w:hAnsi="Arial" w:cs="Arial"/>
-        </w:rPr>
-        <w:t xml:space="preserve">Technologies, U. (no date) </w:t>
-      </w:r>
-      <w:r>
-        <w:rPr>
-          <w:rFonts w:ascii="Arial" w:hAnsi="Arial" w:cs="Arial"/>
-          <w:i/>
-          <w:iCs/>
-        </w:rPr>
-        <w:t>Unity - Manual: Unity 6.2 User Manual</w:t>
-      </w:r>
-      <w:r>
-        <w:rPr>
-          <w:rFonts w:ascii="Arial" w:hAnsi="Arial" w:cs="Arial"/>
-        </w:rPr>
-        <w:t>. Available at: https://docs.unity3d.com/6000.2/Documentation/Manual/UnityManual.html (Accessed: November 6, 2025).</w:t>
-      </w:r>
-    </w:p>
-    <w:p>
-      <w:pPr>
-        <w:pStyle w:val="Bibliography"/>
-        <w:rPr>
-          <w:rFonts w:ascii="Arial" w:hAnsi="Arial" w:cs="Arial"/>
-        </w:rPr>
-      </w:pPr>
-      <w:r>
-        <w:rPr>
-          <w:rFonts w:ascii="Arial" w:hAnsi="Arial" w:cs="Arial"/>
-          <w:i/>
-          <w:iCs/>
-        </w:rPr>
-        <w:t>Unity Learn</w:t>
-      </w:r>
-      <w:r>
-        <w:rPr>
-          <w:rFonts w:ascii="Arial" w:hAnsi="Arial" w:cs="Arial"/>
-        </w:rPr>
-        <w:t xml:space="preserve"> (no date) </w:t>
-      </w:r>
-      <w:r>
-        <w:rPr>
-          <w:rFonts w:ascii="Arial" w:hAnsi="Arial" w:cs="Arial"/>
-          <w:i/>
-          <w:iCs/>
-        </w:rPr>
-        <w:t>Unity Learn</w:t>
-      </w:r>
-      <w:r>
-        <w:rPr>
-          <w:rFonts w:ascii="Arial" w:hAnsi="Arial" w:cs="Arial"/>
-        </w:rPr>
-        <w:t>. Available at: https://learn.unity.com (Accessed: November 6, 2025).</w:t>
-      </w:r>
-    </w:p>
-    <w:p>
-      <w:pPr>
-        <w:pStyle w:val="Bibliography"/>
-        <w:rPr>
-          <w:rFonts w:ascii="Arial" w:hAnsi="Arial" w:cs="Arial"/>
-        </w:rPr>
-      </w:pPr>
-      <w:r>
-        <w:rPr>
-          <w:rFonts w:ascii="Arial" w:hAnsi="Arial" w:cs="Arial"/>
-        </w:rPr>
-        <w:t xml:space="preserve">Ward, M. (1995) “A definition of abstraction,” </w:t>
-      </w:r>
-      <w:r>
-        <w:rPr>
-          <w:rFonts w:ascii="Arial" w:hAnsi="Arial" w:cs="Arial"/>
-          <w:i/>
-          <w:iCs/>
-        </w:rPr>
-        <w:t>Journal of Software Maintenance: Research and Practice</w:t>
-      </w:r>
-      <w:r>
-        <w:rPr>
-          <w:rFonts w:ascii="Arial" w:hAnsi="Arial" w:cs="Arial"/>
-        </w:rPr>
-        <w:t>, 7(6), pp. 443–450. Available at: https://doi.org/10.1002/smr.4360070606.</w:t>
-      </w:r>
-    </w:p>
-    <w:p>
-      <w:pPr>
-        <w:rPr>
-          <w:rFonts w:ascii="Arial" w:hAnsi="Arial" w:cs="Arial"/>
-        </w:rPr>
-      </w:pPr>
-      <w:r>
-        <w:rPr>
-          <w:rFonts w:ascii="Arial" w:hAnsi="Arial" w:cs="Arial"/>
-        </w:rPr>
-        <w:fldChar w:fldCharType="end"/>
-      </w:r>
-    </w:p>
-    <w:p>
-      <w:pPr>
-        <w:rPr>
-          <w:rFonts w:ascii="Arial" w:hAnsi="Arial" w:cs="Arial"/>
-        </w:rPr>
-      </w:pPr>
-      <w:r>
-        <w:rPr>
-          <w:rFonts w:ascii="Arial" w:hAnsi="Arial" w:cs="Arial"/>
-        </w:rPr>
-        <w:br w:type="page"/>
-      </w:r>
-    </w:p>
-    <w:p>
-      <w:pPr>
         <w:jc w:val="center"/>
         <w:rPr>
           <w:rFonts w:ascii="Arial" w:hAnsi="Arial" w:cs="Arial"/>
@@ -2208,7 +2281,6 @@
         <w:rPr>
           <w:rFonts w:ascii="Arial" w:hAnsi="Arial" w:cs="Arial"/>
         </w:rPr>
-        <w:lastRenderedPageBreak/>
         <w:t>Research Program</w:t>
       </w:r>
     </w:p>
@@ -2646,6 +2718,12 @@
                 <w:rFonts w:ascii="Arial" w:hAnsi="Arial" w:cs="Arial"/>
               </w:rPr>
             </w:pPr>
+            <w:r>
+              <w:rPr>
+                <w:rFonts w:ascii="Arial" w:hAnsi="Arial" w:cs="Arial"/>
+              </w:rPr>
+              <w:t>How do games teach us?</w:t>
+            </w:r>
           </w:p>
         </w:tc>
         <w:tc>
@@ -4490,7 +4568,19 @@
               <w:rPr>
                 <w:rFonts w:ascii="Arial" w:hAnsi="Arial" w:cs="Arial"/>
               </w:rPr>
-              <w:t xml:space="preserve">. It is easier and much safer to play a game about a submarine expedition than to actually be in one in real life. Of course, experience will be completely different, but it will achieve the goal of fulfilling the player with new experience, mechanics, story and struggles. We have our internal infinite source of curiosity, and this urge for new data is pushing us to get fun and games just </w:t>
+              <w:t>. It is easier and much safer to play a game about a submarine expedition than to actually be in one in real life. Of course, experience will be completely different, but it will achieve the goal of fulfilling the player with new experience, mechanics, story and struggles</w:t>
+            </w:r>
+            <w:r>
+              <w:rPr>
+                <w:rFonts w:ascii="Arial" w:hAnsi="Arial" w:cs="Arial"/>
+              </w:rPr>
+              <w:t xml:space="preserve"> that might be completely new for a player. </w:t>
+            </w:r>
+            <w:r>
+              <w:rPr>
+                <w:rFonts w:ascii="Arial" w:hAnsi="Arial" w:cs="Arial"/>
+              </w:rPr>
+              <w:t xml:space="preserve">We have our internal infinite source of curiosity, and this urge for new data is pushing us to get fun and games just </w:t>
             </w:r>
             <w:r>
               <w:rPr>
@@ -4517,13 +4607,6 @@
         </w:tc>
       </w:tr>
     </w:tbl>
-    <w:p>
-      <w:pPr>
-        <w:rPr>
-          <w:rFonts w:ascii="Arial" w:hAnsi="Arial" w:cs="Arial"/>
-        </w:rPr>
-      </w:pPr>
-    </w:p>
     <w:p>
       <w:pPr>
         <w:rPr>
@@ -4586,6 +4669,7 @@
             <w:pPr>
               <w:rPr>
                 <w:rFonts w:ascii="Arial" w:hAnsi="Arial" w:cs="Arial"/>
+                <w:lang w:val="en-US"/>
               </w:rPr>
             </w:pPr>
             <w:r>
@@ -4631,14 +4715,29 @@
                 <w:rFonts w:ascii="Arial" w:hAnsi="Arial" w:cs="Arial"/>
                 <w:lang w:val="en-US"/>
               </w:rPr>
-              <w:t>mutual interest among speakers or just by making communication easier with each other by solving problems together, which will lead to shared memories after a game itself.</w:t>
-            </w:r>
-            <w:r>
-              <w:rPr>
-                <w:rFonts w:ascii="Arial" w:hAnsi="Arial" w:cs="Arial"/>
-              </w:rPr>
-              <w:br/>
-            </w:r>
+              <w:t xml:space="preserve">mutual interest among speakers or just by making communication easier with each other by solving problems together, which will lead to shared memories after a game </w:t>
+            </w:r>
+            <w:r>
+              <w:rPr>
+                <w:rFonts w:ascii="Arial" w:hAnsi="Arial" w:cs="Arial"/>
+                <w:lang w:val="en-US"/>
+              </w:rPr>
+              <w:t>ends</w:t>
+            </w:r>
+            <w:r>
+              <w:rPr>
+                <w:rFonts w:ascii="Arial" w:hAnsi="Arial" w:cs="Arial"/>
+                <w:lang w:val="en-US"/>
+              </w:rPr>
+              <w:t>.</w:t>
+            </w:r>
+          </w:p>
+          <w:p>
+            <w:pPr>
+              <w:rPr>
+                <w:rFonts w:ascii="Arial" w:hAnsi="Arial" w:cs="Arial"/>
+              </w:rPr>
+            </w:pPr>
             <w:r>
               <w:rPr>
                 <w:rFonts w:ascii="Arial" w:hAnsi="Arial" w:cs="Arial"/>
@@ -4683,6 +4782,12 @@
                 <w:rFonts w:ascii="Arial" w:hAnsi="Arial" w:cs="Arial"/>
               </w:rPr>
             </w:pPr>
+            <w:r>
+              <w:rPr>
+                <w:rFonts w:ascii="Arial" w:hAnsi="Arial" w:cs="Arial"/>
+              </w:rPr>
+              <w:t>How do games teach us?</w:t>
+            </w:r>
           </w:p>
         </w:tc>
         <w:tc>
@@ -4693,13 +4798,51 @@
             <w:pPr>
               <w:rPr>
                 <w:rFonts w:ascii="Arial" w:hAnsi="Arial" w:cs="Arial"/>
-              </w:rPr>
-            </w:pPr>
-            <w:r>
-              <w:rPr>
-                <w:rFonts w:ascii="Arial" w:hAnsi="Arial" w:cs="Arial"/>
-              </w:rPr>
-              <w:t xml:space="preserve">Every game was built with some intentions and </w:t>
+                <w:lang w:val="uk-UA"/>
+              </w:rPr>
+            </w:pPr>
+            <w:r>
+              <w:rPr>
+                <w:rFonts w:ascii="Arial" w:hAnsi="Arial" w:cs="Arial"/>
+                <w:lang w:val="en-US"/>
+              </w:rPr>
+              <w:t>A big part of learning dominance of games is the example of Miller’s pyramid of learning. This model mentions learning as steps towards full acknowledgement, it includes steps such as: “Knows”, “Knows how”, “Shows”, “Does”. Games mostly focus on the last step: “Does”. Most of the experience and learning in games happens in practical examples, where we rarely have explanations, but we try and practice certain things without even though. This action achieves the best results in learning, even sometimes by skipping the explanation and knowledge part.</w:t>
+            </w:r>
+            <w:r>
+              <w:rPr>
+                <w:rFonts w:ascii="Arial" w:hAnsi="Arial" w:cs="Arial"/>
+              </w:rPr>
+              <w:br/>
+            </w:r>
+            <w:r>
+              <w:rPr>
+                <w:rFonts w:ascii="Arial" w:hAnsi="Arial" w:cs="Arial"/>
+              </w:rPr>
+              <w:fldChar w:fldCharType="begin"/>
+            </w:r>
+            <w:r>
+              <w:rPr>
+                <w:rFonts w:ascii="Arial" w:hAnsi="Arial" w:cs="Arial"/>
+              </w:rPr>
+              <w:instrText xml:space="preserve"> ADDIN ZOTERO_ITEM CSL_CITATION {"citationID":"blWnUnwG","properties":{"formattedCitation":"(Schell, 2008)","plainCitation":"(Schell, 2008)","noteIndex":0},"citationItems":[{"id":91,"uris":["http://zotero.org/users/18403491/items/BPTYJTBB"],"itemData":{"id":91,"type":"book","archive_location":"atuc.KOHA.ATU.408100156","ISBN":"978-0-12-369496-6","language":"eng","publisher":"Elsevier/Morgan Kaufmann","source":"EBSCOhost","title":"The art of game design : a book of lenses / by Jesse Schell.","title-short":"The art of game design","author":[{"family":"Schell","given":"Jesse"}],"issued":{"date-parts":[["2008",1,1]]}}}],"schema":"https://github.com/citation-style-language/schema/raw/master/csl-citation.json"} </w:instrText>
+            </w:r>
+            <w:r>
+              <w:rPr>
+                <w:rFonts w:ascii="Arial" w:hAnsi="Arial" w:cs="Arial"/>
+              </w:rPr>
+              <w:fldChar w:fldCharType="separate"/>
+            </w:r>
+            <w:r>
+              <w:rPr>
+                <w:rFonts w:ascii="Arial" w:hAnsi="Arial" w:cs="Arial"/>
+              </w:rPr>
+              <w:t>(Schell, 2008)</w:t>
+            </w:r>
+            <w:r>
+              <w:rPr>
+                <w:rFonts w:ascii="Arial" w:hAnsi="Arial" w:cs="Arial"/>
+              </w:rPr>
+              <w:fldChar w:fldCharType="end"/>
             </w:r>
           </w:p>
         </w:tc>
@@ -4707,6 +4850,90 @@
       <w:tr>
         <w:tc>
           <w:tcPr>
+            <w:tcW w:w="2972" w:type="dxa"/>
+          </w:tcPr>
+          <w:p>
+            <w:pPr>
+              <w:rPr>
+                <w:rFonts w:ascii="Arial" w:hAnsi="Arial" w:cs="Arial"/>
+              </w:rPr>
+            </w:pPr>
+          </w:p>
+        </w:tc>
+        <w:tc>
+          <w:tcPr>
+            <w:tcW w:w="6044" w:type="dxa"/>
+          </w:tcPr>
+          <w:p>
+            <w:pPr>
+              <w:rPr>
+                <w:rFonts w:ascii="Arial" w:hAnsi="Arial" w:cs="Arial"/>
+                <w:lang w:val="en-US"/>
+              </w:rPr>
+            </w:pPr>
+            <w:r>
+              <w:rPr>
+                <w:rFonts w:ascii="Arial" w:hAnsi="Arial" w:cs="Arial"/>
+                <w:lang w:val="en-US"/>
+              </w:rPr>
+              <w:t xml:space="preserve">Games can affect our lives, but the thing that actually transforms our lives is experience, and this is exactly what the whole goal of every game is: to share, create or imagine experience. Exactly, experience changes our way of thinking and the way we see the world, from simple communication patterns that we use on a day-to-day basis, up to deep thoughts and </w:t>
+            </w:r>
+            <w:r>
+              <w:rPr>
+                <w:rFonts w:ascii="Arial" w:hAnsi="Arial" w:cs="Arial"/>
+                <w:lang w:val="en-US"/>
+              </w:rPr>
+              <w:t>the way we think about simple things. Every aspect of our lives is shaped by our experiences in the past. Games are just perfect for making people have this experience with minimal friction. So every developer should question themselves at one point, “How can my game change players for the better/worse?”</w:t>
+            </w:r>
+          </w:p>
+          <w:p>
+            <w:pPr>
+              <w:rPr>
+                <w:rFonts w:ascii="Arial" w:hAnsi="Arial" w:cs="Arial"/>
+                <w:lang w:val="en-US"/>
+              </w:rPr>
+            </w:pPr>
+            <w:r>
+              <w:rPr>
+                <w:rFonts w:ascii="Arial" w:hAnsi="Arial" w:cs="Arial"/>
+                <w:lang w:val="en-US"/>
+              </w:rPr>
+              <w:fldChar w:fldCharType="begin"/>
+            </w:r>
+            <w:r>
+              <w:rPr>
+                <w:rFonts w:ascii="Arial" w:hAnsi="Arial" w:cs="Arial"/>
+                <w:lang w:val="en-US"/>
+              </w:rPr>
+              <w:instrText xml:space="preserve"> ADDIN ZOTERO_ITEM CSL_CITATION {"citationID":"Hk7SdipO","properties":{"formattedCitation":"(Schell, 2008)","plainCitation":"(Schell, 2008)","noteIndex":0},"citationItems":[{"id":91,"uris":["http://zotero.org/users/18403491/items/BPTYJTBB"],"itemData":{"id":91,"type":"book","archive_location":"atuc.KOHA.ATU.408100156","ISBN":"978-0-12-369496-6","language":"eng","publisher":"Elsevier/Morgan Kaufmann","source":"EBSCOhost","title":"The art of game design : a book of lenses / by Jesse Schell.","title-short":"The art of game design","author":[{"family":"Schell","given":"Jesse"}],"issued":{"date-parts":[["2008",1,1]]}}}],"schema":"https://github.com/citation-style-language/schema/raw/master/csl-citation.json"} </w:instrText>
+            </w:r>
+            <w:r>
+              <w:rPr>
+                <w:rFonts w:ascii="Arial" w:hAnsi="Arial" w:cs="Arial"/>
+                <w:lang w:val="en-US"/>
+              </w:rPr>
+              <w:fldChar w:fldCharType="separate"/>
+            </w:r>
+            <w:r>
+              <w:rPr>
+                <w:rFonts w:ascii="Arial" w:hAnsi="Arial" w:cs="Arial"/>
+                <w:lang w:val="en-US"/>
+              </w:rPr>
+              <w:t>(Schell, 2008)</w:t>
+            </w:r>
+            <w:r>
+              <w:rPr>
+                <w:rFonts w:ascii="Arial" w:hAnsi="Arial" w:cs="Arial"/>
+                <w:lang w:val="en-US"/>
+              </w:rPr>
+              <w:fldChar w:fldCharType="end"/>
+            </w:r>
+          </w:p>
+        </w:tc>
+      </w:tr>
+      <w:tr>
+        <w:tc>
+          <w:tcPr>
             <w:tcW w:w="9016" w:type="dxa"/>
             <w:gridSpan w:val="2"/>
           </w:tcPr>
@@ -4716,6 +4943,44 @@
                 <w:rFonts w:ascii="Arial" w:hAnsi="Arial" w:cs="Arial"/>
               </w:rPr>
             </w:pPr>
+            <w:r>
+              <w:rPr>
+                <w:rFonts w:ascii="Arial" w:hAnsi="Arial" w:cs="Arial"/>
+              </w:rPr>
+              <w:t>Conclusion:</w:t>
+            </w:r>
+          </w:p>
+          <w:p>
+            <w:pPr>
+              <w:rPr>
+                <w:rFonts w:ascii="Arial" w:hAnsi="Arial" w:cs="Arial"/>
+              </w:rPr>
+            </w:pPr>
+            <w:r>
+              <w:rPr>
+                <w:rFonts w:ascii="Arial" w:hAnsi="Arial" w:cs="Arial"/>
+              </w:rPr>
+              <w:t xml:space="preserve">Games are part of our lives, and every moment in it was an experience; we experience new music, stories, films and events in life the same way we experience games, but other media </w:t>
+            </w:r>
+            <w:r>
+              <w:rPr>
+                <w:rFonts w:ascii="Arial" w:hAnsi="Arial" w:cs="Arial"/>
+              </w:rPr>
+              <w:t xml:space="preserve">don’t usually include us in the process of this experience. Each game can give a completely different experience to different people or even ourselves at different times. A story-heavy game can be completely skipped as </w:t>
+            </w:r>
+            <w:r>
+              <w:rPr>
+                <w:rFonts w:ascii="Arial" w:hAnsi="Arial" w:cs="Arial"/>
+                <w:lang w:val="en-US"/>
+              </w:rPr>
+              <w:t>nonsense</w:t>
+            </w:r>
+            <w:r>
+              <w:rPr>
+                <w:rFonts w:ascii="Arial" w:hAnsi="Arial" w:cs="Arial"/>
+              </w:rPr>
+              <w:t xml:space="preserve"> by a child, but it can change their life forever after replaying it in adulthood. It is a giant responsibility of developers to determine what their game will bring to our world.</w:t>
+            </w:r>
           </w:p>
         </w:tc>
       </w:tr>
@@ -4996,6 +5261,13 @@
               </w:rPr>
               <w:fldChar w:fldCharType="end"/>
             </w:r>
+            <w:r>
+              <w:rPr>
+                <w:rFonts w:ascii="Arial" w:hAnsi="Arial" w:cs="Arial"/>
+              </w:rPr>
+              <w:br/>
+              <w:t>This is an important thing to remember, and don’t make the design overcomplicated in the first place game is created for humans to play.</w:t>
+            </w:r>
           </w:p>
         </w:tc>
       </w:tr>
@@ -5218,35 +5490,7 @@
               <w:rPr>
                 <w:rFonts w:ascii="Arial" w:hAnsi="Arial" w:cs="Arial"/>
               </w:rPr>
-              <w:t xml:space="preserve">(Mirza-Babaei, </w:t>
-            </w:r>
-            <w:proofErr w:type="spellStart"/>
-            <w:r>
-              <w:rPr>
-                <w:rFonts w:ascii="Arial" w:hAnsi="Arial" w:cs="Arial"/>
-              </w:rPr>
-              <w:t>Moosajee</w:t>
-            </w:r>
-            <w:proofErr w:type="spellEnd"/>
-            <w:r>
-              <w:rPr>
-                <w:rFonts w:ascii="Arial" w:hAnsi="Arial" w:cs="Arial"/>
-              </w:rPr>
-              <w:t xml:space="preserve"> and </w:t>
-            </w:r>
-            <w:proofErr w:type="spellStart"/>
-            <w:r>
-              <w:rPr>
-                <w:rFonts w:ascii="Arial" w:hAnsi="Arial" w:cs="Arial"/>
-              </w:rPr>
-              <w:t>Drenikow</w:t>
-            </w:r>
-            <w:proofErr w:type="spellEnd"/>
-            <w:r>
-              <w:rPr>
-                <w:rFonts w:ascii="Arial" w:hAnsi="Arial" w:cs="Arial"/>
-              </w:rPr>
-              <w:t>, 2016)</w:t>
+              <w:t>(Mirza-Babaei, Moosajee and Drenikow, 2016)</w:t>
             </w:r>
             <w:r>
               <w:rPr>
@@ -5289,6 +5533,62 @@
                 <w:lang w:val="en-US"/>
               </w:rPr>
             </w:pPr>
+            <w:r>
+              <w:rPr>
+                <w:rFonts w:ascii="Arial" w:hAnsi="Arial" w:cs="Arial"/>
+                <w:lang w:val="en-US"/>
+              </w:rPr>
+              <w:t>Prototyping</w:t>
+            </w:r>
+            <w:r>
+              <w:rPr>
+                <w:rFonts w:ascii="Arial" w:hAnsi="Arial" w:cs="Arial"/>
+                <w:lang w:val="en-US"/>
+              </w:rPr>
+              <w:t xml:space="preserve"> and Playtesting</w:t>
+            </w:r>
+            <w:r>
+              <w:rPr>
+                <w:rFonts w:ascii="Arial" w:hAnsi="Arial" w:cs="Arial"/>
+                <w:lang w:val="en-US"/>
+              </w:rPr>
+              <w:t xml:space="preserve"> </w:t>
+            </w:r>
+            <w:r>
+              <w:rPr>
+                <w:rFonts w:ascii="Arial" w:hAnsi="Arial" w:cs="Arial"/>
+                <w:lang w:val="en-US"/>
+              </w:rPr>
+              <w:t xml:space="preserve">are </w:t>
+            </w:r>
+            <w:r>
+              <w:rPr>
+                <w:rFonts w:ascii="Arial" w:hAnsi="Arial" w:cs="Arial"/>
+                <w:lang w:val="en-US"/>
+              </w:rPr>
+              <w:t xml:space="preserve">the main and most efficient </w:t>
+            </w:r>
+            <w:r>
+              <w:rPr>
+                <w:rFonts w:ascii="Arial" w:hAnsi="Arial" w:cs="Arial"/>
+                <w:lang w:val="en-US"/>
+              </w:rPr>
+              <w:t>ways</w:t>
+            </w:r>
+            <w:r>
+              <w:rPr>
+                <w:rFonts w:ascii="Arial" w:hAnsi="Arial" w:cs="Arial"/>
+                <w:lang w:val="en-US"/>
+              </w:rPr>
+              <w:t xml:space="preserve"> of creating good and enjoyable game design.</w:t>
+            </w:r>
+            <w:r>
+              <w:rPr>
+                <w:rFonts w:ascii="Arial" w:hAnsi="Arial" w:cs="Arial"/>
+                <w:lang w:val="en-US"/>
+              </w:rPr>
+              <w:t xml:space="preserve"> They allow us to refine and perfect mechanics in the easiest possible way by doing so on the raw stage of game development. Every game was made through a large number of iterations.</w:t>
+            </w:r>
           </w:p>
         </w:tc>
       </w:tr>
@@ -6149,6 +6449,25 @@
                 <w:rFonts w:ascii="Arial" w:hAnsi="Arial" w:cs="Arial"/>
               </w:rPr>
             </w:pPr>
+            <w:r>
+              <w:rPr>
+                <w:rFonts w:ascii="Arial" w:hAnsi="Arial" w:cs="Arial"/>
+              </w:rPr>
+              <w:t>Conclusion:</w:t>
+            </w:r>
+            <w:r>
+              <w:rPr>
+                <w:rFonts w:ascii="Arial" w:hAnsi="Arial" w:cs="Arial"/>
+              </w:rPr>
+              <w:br/>
+              <w:t xml:space="preserve">GenAI is an extremely useful tool, but it has a lot of caveats, which are impossible to ignore. GenAI works by scraping and using patterns from other works as a baseline to combine and recreate these patterns by the prompt request of the user. GenAI is not a magic box which can do everything in the world. </w:t>
+            </w:r>
+            <w:r>
+              <w:rPr>
+                <w:rFonts w:ascii="Arial" w:hAnsi="Arial" w:cs="Arial"/>
+              </w:rPr>
+              <w:t>We need to remember that it is an algorithm and not a human or a god; it can’t recreate all details in the way that a human can. We still need to have the skills and knowledge to modify and perfect these contents, and then, in the first place, why didn’t we make them by ourselves? If the truth is that “I can’t”, then you are already diminishing your capacity by using the tool as a cheat instead of learning it by yourself.</w:t>
+            </w:r>
           </w:p>
         </w:tc>
       </w:tr>
@@ -6161,7 +6480,6 @@
       </w:pPr>
     </w:p>
     <w:sectPr>
-      <w:footerReference w:type="default" r:id="rId8"/>
       <w:pgSz w:w="11906" w:h="16838"/>
       <w:pgMar w:top="1440" w:right="1440" w:bottom="1440" w:left="1440" w:header="708" w:footer="708" w:gutter="0"/>
       <w:cols w:space="708"/>

</xml_diff>